<commit_message>
edit game breakdown for tech lead
</commit_message>
<xml_diff>
--- a/Game Breakdown/Game Breakdown by Role.docx
+++ b/Game Breakdown/Game Breakdown by Role.docx
@@ -17,225 +17,268 @@
           <w:iCs/>
         </w:rPr>
       </w:pPr>
+      <w:r>
+        <w:rPr>
+          <w:b/>
+          <w:bCs/>
+        </w:rPr>
+        <w:t>Art Lead -</w:t>
+      </w:r>
+      <w:r>
+        <w:t xml:space="preserve"> Document all visual elements in the project.</w:t>
+      </w:r>
+      <w:r>
+        <w:t xml:space="preserve"> Ethan </w:t>
+      </w:r>
+      <w:r>
+        <w:br/>
+      </w:r>
+      <w:r>
+        <w:rPr>
+          <w:i/>
+          <w:iCs/>
+        </w:rPr>
+        <w:t xml:space="preserve">How many different types of </w:t>
+      </w:r>
+      <w:r>
+        <w:rPr>
+          <w:i/>
+          <w:iCs/>
+        </w:rPr>
+        <w:t>sprite</w:t>
+      </w:r>
+      <w:r>
+        <w:rPr>
+          <w:i/>
+          <w:iCs/>
+        </w:rPr>
+        <w:t>s are there? How many are variations on the same asset?</w:t>
+      </w:r>
+      <w:r>
+        <w:br/>
+      </w:r>
+      <w:r>
+        <w:rPr>
+          <w:i/>
+          <w:iCs/>
+        </w:rPr>
+        <w:t xml:space="preserve">How many different </w:t>
+      </w:r>
+      <w:r>
+        <w:rPr>
+          <w:i/>
+          <w:iCs/>
+        </w:rPr>
+        <w:t>animations are there? What objects are they tied to?</w:t>
+      </w:r>
+      <w:r>
+        <w:br/>
+      </w:r>
+      <w:r>
+        <w:rPr>
+          <w:i/>
+          <w:iCs/>
+        </w:rPr>
+        <w:t>How are the elements arranged?</w:t>
+      </w:r>
+    </w:p>
+    <w:p/>
+    <w:p>
+      <w:r>
+        <w:rPr>
+          <w:b/>
+          <w:bCs/>
+        </w:rPr>
+        <w:t xml:space="preserve">Design Lead – </w:t>
+      </w:r>
+      <w:r>
+        <w:t>Document level design and player behavior</w:t>
+      </w:r>
+      <w:r>
+        <w:t>. Frank</w:t>
+      </w:r>
+    </w:p>
+    <w:p>
+      <w:pPr>
+        <w:rPr>
+          <w:i/>
+          <w:iCs/>
+        </w:rPr>
+      </w:pPr>
+      <w:r>
+        <w:rPr>
+          <w:i/>
+          <w:iCs/>
+        </w:rPr>
+        <w:t>How high does the character jump relative to other objects/the character’s height?</w:t>
+      </w:r>
+      <w:r>
+        <w:br/>
+      </w:r>
+      <w:r>
+        <w:rPr>
+          <w:i/>
+          <w:iCs/>
+        </w:rPr>
+        <w:t>How fast does it take the player to move to a given distance?</w:t>
+      </w:r>
+      <w:r>
+        <w:br/>
+      </w:r>
+      <w:r>
+        <w:rPr>
+          <w:i/>
+          <w:iCs/>
+        </w:rPr>
+        <w:t>Where are enemies placed and how do they move, how tough are they?</w:t>
+      </w:r>
+      <w:r>
+        <w:br/>
+      </w:r>
+      <w:r>
+        <w:rPr>
+          <w:i/>
+          <w:iCs/>
+        </w:rPr>
+        <w:t>What is the overall layout of the level?</w:t>
+      </w:r>
+    </w:p>
+    <w:p>
+      <w:pPr>
+        <w:rPr>
+          <w:i/>
+          <w:iCs/>
+        </w:rPr>
+      </w:pPr>
+    </w:p>
+    <w:p>
+      <w:pPr>
+        <w:rPr>
+          <w:b/>
+          <w:bCs/>
+        </w:rPr>
+      </w:pPr>
+      <w:r>
+        <w:rPr>
+          <w:b/>
+          <w:bCs/>
+        </w:rPr>
+        <w:t xml:space="preserve">Sound Lead – </w:t>
+      </w:r>
+      <w:r>
+        <w:t>Document all audio elements in the project.</w:t>
+      </w:r>
+      <w:r>
+        <w:t xml:space="preserve"> Esther </w:t>
+      </w:r>
+    </w:p>
+    <w:p>
+      <w:pPr>
+        <w:rPr>
+          <w:i/>
+          <w:iCs/>
+        </w:rPr>
+      </w:pPr>
+      <w:r>
+        <w:rPr>
+          <w:i/>
+          <w:iCs/>
+        </w:rPr>
+        <w:t>How many different sounds are there? Are they unique sounds or variations on the same asset?</w:t>
+      </w:r>
+      <w:r>
+        <w:br/>
+      </w:r>
+      <w:r>
+        <w:rPr>
+          <w:i/>
+          <w:iCs/>
+        </w:rPr>
+        <w:t>Where and when do the audio assets appear? What triggers them to play and stop?</w:t>
+      </w:r>
+      <w:r>
+        <w:br/>
+      </w:r>
+    </w:p>
+    <w:p>
+      <w:r>
+        <w:rPr>
+          <w:b/>
+          <w:bCs/>
+        </w:rPr>
+        <w:t xml:space="preserve">Tech Lead – </w:t>
+      </w:r>
+      <w:r>
+        <w:t>Document systems and interactions.</w:t>
+      </w:r>
+    </w:p>
+    <w:p>
+      <w:pPr>
+        <w:rPr>
+          <w:i/>
+          <w:iCs/>
+        </w:rPr>
+      </w:pPr>
+      <w:r>
+        <w:rPr>
+          <w:i/>
+          <w:iCs/>
+        </w:rPr>
+        <w:t xml:space="preserve">What </w:t>
+      </w:r>
+      <w:r>
+        <w:rPr>
+          <w:i/>
+          <w:iCs/>
+        </w:rPr>
+        <w:t>behaviors are driven by game systems or scripts?</w:t>
+      </w:r>
+    </w:p>
+    <w:p>
+      <w:pPr>
+        <w:rPr>
+          <w:i/>
+          <w:iCs/>
+        </w:rPr>
+      </w:pPr>
+      <w:r>
+        <w:rPr>
+          <w:iCs/>
+        </w:rPr>
+        <w:t xml:space="preserve">Health, Movement, Attacking. </w:t>
+      </w:r>
+      <w:r>
+        <w:br/>
+      </w:r>
+      <w:r>
+        <w:rPr>
+          <w:i/>
+          <w:iCs/>
+        </w:rPr>
+        <w:t>What systems are required for the game to be playable?</w:t>
+      </w:r>
+    </w:p>
+    <w:p>
+      <w:pPr>
+        <w:rPr>
+          <w:iCs/>
+        </w:rPr>
+      </w:pPr>
+      <w:r>
+        <w:rPr>
+          <w:iCs/>
+        </w:rPr>
+        <w:t>Health Systems. Walking. Attacking.</w:t>
+      </w:r>
       <w:bookmarkStart w:id="0" w:name="_GoBack"/>
       <w:bookmarkEnd w:id="0"/>
-      <w:r>
-        <w:rPr>
-          <w:b/>
-          <w:bCs/>
-        </w:rPr>
-        <w:t>Art Lead -</w:t>
-      </w:r>
-      <w:r>
-        <w:t xml:space="preserve"> Document all visual elements in the project.</w:t>
-      </w:r>
-      <w:r>
-        <w:br/>
-      </w:r>
-      <w:r>
-        <w:rPr>
-          <w:i/>
-          <w:iCs/>
-        </w:rPr>
-        <w:t xml:space="preserve">How many different types of </w:t>
-      </w:r>
-      <w:r>
-        <w:rPr>
-          <w:i/>
-          <w:iCs/>
-        </w:rPr>
-        <w:t>sprite</w:t>
-      </w:r>
-      <w:r>
-        <w:rPr>
-          <w:i/>
-          <w:iCs/>
-        </w:rPr>
-        <w:t>s are there? How many are variations on the same asset?</w:t>
-      </w:r>
-      <w:r>
-        <w:br/>
-      </w:r>
-      <w:r>
-        <w:rPr>
-          <w:i/>
-          <w:iCs/>
-        </w:rPr>
-        <w:t xml:space="preserve">How many different </w:t>
-      </w:r>
-      <w:r>
-        <w:rPr>
-          <w:i/>
-          <w:iCs/>
-        </w:rPr>
-        <w:t>animations are there? What objects are they tied to?</w:t>
-      </w:r>
-      <w:r>
-        <w:br/>
-      </w:r>
-      <w:r>
-        <w:rPr>
-          <w:i/>
-          <w:iCs/>
-        </w:rPr>
-        <w:t>How are the elements arranged?</w:t>
-      </w:r>
-    </w:p>
-    <w:p/>
-    <w:p>
-      <w:r>
-        <w:rPr>
-          <w:b/>
-          <w:bCs/>
-        </w:rPr>
-        <w:t xml:space="preserve">Design Lead – </w:t>
-      </w:r>
-      <w:r>
-        <w:t>Document level design and player behavior</w:t>
-      </w:r>
     </w:p>
     <w:p>
       <w:pPr>
         <w:rPr>
-          <w:i/>
           <w:iCs/>
         </w:rPr>
       </w:pPr>
-      <w:r>
-        <w:rPr>
-          <w:i/>
-          <w:iCs/>
-        </w:rPr>
-        <w:t>How high does the character jump relative to other objects/the character’s height?</w:t>
-      </w:r>
-      <w:r>
-        <w:br/>
-      </w:r>
-      <w:r>
-        <w:rPr>
-          <w:i/>
-          <w:iCs/>
-        </w:rPr>
-        <w:t>How fast does it take the player to move to a given distance?</w:t>
-      </w:r>
-      <w:r>
-        <w:br/>
-      </w:r>
-      <w:r>
-        <w:rPr>
-          <w:i/>
-          <w:iCs/>
-        </w:rPr>
-        <w:t>Where are enemies placed and how do they move, how tough are they?</w:t>
-      </w:r>
-      <w:r>
-        <w:br/>
-      </w:r>
-      <w:r>
-        <w:rPr>
-          <w:i/>
-          <w:iCs/>
-        </w:rPr>
-        <w:t>What is the overall layout of the level?</w:t>
-      </w:r>
-    </w:p>
-    <w:p>
-      <w:pPr>
-        <w:rPr>
-          <w:i/>
-          <w:iCs/>
-        </w:rPr>
-      </w:pPr>
-    </w:p>
-    <w:p>
-      <w:pPr>
-        <w:rPr>
-          <w:b/>
-          <w:bCs/>
-        </w:rPr>
-      </w:pPr>
-      <w:r>
-        <w:rPr>
-          <w:b/>
-          <w:bCs/>
-        </w:rPr>
-        <w:t xml:space="preserve">Sound Lead – </w:t>
-      </w:r>
-      <w:r>
-        <w:t>Document all audio elements in the project.</w:t>
-      </w:r>
-    </w:p>
-    <w:p>
-      <w:pPr>
-        <w:rPr>
-          <w:i/>
-          <w:iCs/>
-        </w:rPr>
-      </w:pPr>
-      <w:r>
-        <w:rPr>
-          <w:i/>
-          <w:iCs/>
-        </w:rPr>
-        <w:t>How many different sounds are there? Are they unique sounds or variations on the same asset?</w:t>
-      </w:r>
-      <w:r>
-        <w:br/>
-      </w:r>
-      <w:r>
-        <w:rPr>
-          <w:i/>
-          <w:iCs/>
-        </w:rPr>
-        <w:t>Where and when do the audio assets appear? What triggers them to play and stop?</w:t>
-      </w:r>
-      <w:r>
-        <w:br/>
-      </w:r>
-    </w:p>
-    <w:p>
-      <w:r>
-        <w:rPr>
-          <w:b/>
-          <w:bCs/>
-        </w:rPr>
-        <w:t xml:space="preserve">Tech Lead – </w:t>
-      </w:r>
-      <w:r>
-        <w:t>Document systems and interactions.</w:t>
-      </w:r>
-    </w:p>
-    <w:p>
-      <w:pPr>
-        <w:rPr>
-          <w:i/>
-          <w:iCs/>
-        </w:rPr>
-      </w:pPr>
-      <w:r>
-        <w:rPr>
-          <w:i/>
-          <w:iCs/>
-        </w:rPr>
-        <w:t xml:space="preserve">What </w:t>
-      </w:r>
-      <w:r>
-        <w:rPr>
-          <w:i/>
-          <w:iCs/>
-        </w:rPr>
-        <w:t>behaviors are driven by game systems or scripts?</w:t>
-      </w:r>
-      <w:r>
-        <w:br/>
-      </w:r>
-      <w:r>
-        <w:rPr>
-          <w:i/>
-          <w:iCs/>
-        </w:rPr>
-        <w:t>What systems are required for the game to be playable?</w:t>
-      </w:r>
     </w:p>
     <w:p>
       <w:pPr>
@@ -960,6 +1003,12 @@
 </file>
 
 <file path=customXml/item2.xml><?xml version="1.0" encoding="utf-8"?>
+<p:properties xmlns:p="http://schemas.microsoft.com/office/2006/metadata/properties" xmlns:xsi="http://www.w3.org/2001/XMLSchema-instance" xmlns:pc="http://schemas.microsoft.com/office/infopath/2007/PartnerControls">
+  <documentManagement/>
+</p:properties>
+</file>
+
+<file path=customXml/item3.xml><?xml version="1.0" encoding="utf-8"?>
 <ct:contentTypeSchema xmlns:ct="http://schemas.microsoft.com/office/2006/metadata/contentType" xmlns:ma="http://schemas.microsoft.com/office/2006/metadata/properties/metaAttributes" ct:_="" ma:_="" ma:contentTypeName="Document" ma:contentTypeID="0x010100B0C5AAC1B3A5834698B991C8B7BE0A43" ma:contentTypeVersion="4" ma:contentTypeDescription="Create a new document." ma:contentTypeScope="" ma:versionID="2d8bfae07456ed53bf096f88a87e9c3b">
   <xsd:schema xmlns:xsd="http://www.w3.org/2001/XMLSchema" xmlns:xs="http://www.w3.org/2001/XMLSchema" xmlns:p="http://schemas.microsoft.com/office/2006/metadata/properties" xmlns:ns2="2c372ca1-4d00-4da0-9d60-1d24f5b7546b" targetNamespace="http://schemas.microsoft.com/office/2006/metadata/properties" ma:root="true" ma:fieldsID="2b3317282adf720fe49703ecb68c6f20" ns2:_="">
     <xsd:import namespace="2c372ca1-4d00-4da0-9d60-1d24f5b7546b"/>
@@ -1105,12 +1154,6 @@
 </ct:contentTypeSchema>
 </file>
 
-<file path=customXml/item3.xml><?xml version="1.0" encoding="utf-8"?>
-<p:properties xmlns:p="http://schemas.microsoft.com/office/2006/metadata/properties" xmlns:xsi="http://www.w3.org/2001/XMLSchema-instance" xmlns:pc="http://schemas.microsoft.com/office/infopath/2007/PartnerControls">
-  <documentManagement/>
-</p:properties>
-</file>
-
 <file path=customXml/itemProps1.xml><?xml version="1.0" encoding="utf-8"?>
 <ds:datastoreItem xmlns:ds="http://schemas.openxmlformats.org/officeDocument/2006/customXml" ds:itemID="{E0A418FB-563E-460F-8595-B0D4415BCDD8}">
   <ds:schemaRefs>
@@ -1120,6 +1163,15 @@
 </file>
 
 <file path=customXml/itemProps2.xml><?xml version="1.0" encoding="utf-8"?>
+<ds:datastoreItem xmlns:ds="http://schemas.openxmlformats.org/officeDocument/2006/customXml" ds:itemID="{58587066-27C6-4D81-A0A1-221885CC9F6B}">
+  <ds:schemaRefs>
+    <ds:schemaRef ds:uri="http://schemas.microsoft.com/office/2006/metadata/properties"/>
+    <ds:schemaRef ds:uri="http://schemas.microsoft.com/office/infopath/2007/PartnerControls"/>
+  </ds:schemaRefs>
+</ds:datastoreItem>
+</file>
+
+<file path=customXml/itemProps3.xml><?xml version="1.0" encoding="utf-8"?>
 <ds:datastoreItem xmlns:ds="http://schemas.openxmlformats.org/officeDocument/2006/customXml" ds:itemID="{9E3A4D6B-AA15-4ABE-A221-085ADA452754}">
   <ds:schemaRefs>
     <ds:schemaRef ds:uri="http://schemas.microsoft.com/office/2006/metadata/contentType"/>
@@ -1135,13 +1187,4 @@
     <ds:schemaRef ds:uri="http://schemas.microsoft.com/internal/obd"/>
   </ds:schemaRefs>
 </ds:datastoreItem>
-</file>
-
-<file path=customXml/itemProps3.xml><?xml version="1.0" encoding="utf-8"?>
-<ds:datastoreItem xmlns:ds="http://schemas.openxmlformats.org/officeDocument/2006/customXml" ds:itemID="{58587066-27C6-4D81-A0A1-221885CC9F6B}">
-  <ds:schemaRefs>
-    <ds:schemaRef ds:uri="http://schemas.microsoft.com/office/2006/metadata/properties"/>
-    <ds:schemaRef ds:uri="http://schemas.microsoft.com/office/infopath/2007/PartnerControls"/>
-  </ds:schemaRefs>
-</ds:datastoreItem>
 </file>
</xml_diff>